<commit_message>
deleted some no need file
</commit_message>
<xml_diff>
--- a/reports paper/INFO153-FinalProject-TeamSheet.docx
+++ b/reports paper/INFO153-FinalProject-TeamSheet.docx
@@ -27,34 +27,13 @@
         <w:t>Name of Team:</w:t>
       </w:r>
       <w:r>
-        <w:t xml:space="preserve"> </w:t>
-      </w:r>
-      <w:proofErr w:type="spellStart"/>
-      <w:r>
-        <w:t>TeamAwesome</w:t>
-      </w:r>
-      <w:proofErr w:type="spellEnd"/>
-    </w:p>
-    <w:p/>
-    <w:p>
-      <w:r>
-        <w:t>Team Members (</w:t>
-      </w:r>
-      <w:proofErr w:type="spellStart"/>
-      <w:r>
-        <w:t>Lastname</w:t>
-      </w:r>
-      <w:proofErr w:type="spellEnd"/>
-      <w:r>
-        <w:t xml:space="preserve">, </w:t>
-      </w:r>
-      <w:proofErr w:type="spellStart"/>
-      <w:r>
-        <w:t>Firstname</w:t>
-      </w:r>
-      <w:proofErr w:type="spellEnd"/>
-      <w:r>
-        <w:t>):</w:t>
+        <w:t xml:space="preserve"> TeamAwesome</w:t>
+      </w:r>
+    </w:p>
+    <w:p/>
+    <w:p>
+      <w:r>
+        <w:t>Team Members (Lastname, Firstname):</w:t>
       </w:r>
     </w:p>
     <w:p>
@@ -80,21 +59,12 @@
           <w:rFonts w:eastAsia="Times New Roman" w:cs="Times New Roman"/>
         </w:rPr>
       </w:pPr>
-      <w:proofErr w:type="spellStart"/>
       <w:r>
         <w:rPr>
           <w:rFonts w:eastAsia="Times New Roman" w:cs="Arial"/>
           <w:color w:val="000000"/>
         </w:rPr>
-        <w:t>Oetomo</w:t>
-      </w:r>
-      <w:proofErr w:type="spellEnd"/>
-      <w:r>
-        <w:rPr>
-          <w:rFonts w:eastAsia="Times New Roman" w:cs="Arial"/>
-          <w:color w:val="000000"/>
-        </w:rPr>
-        <w:t>, Kenneth</w:t>
+        <w:t>Oetomo, Kenneth</w:t>
       </w:r>
     </w:p>
     <w:p>
@@ -113,17 +83,8 @@
           <w:rFonts w:eastAsia="Times New Roman" w:cs="Arial"/>
           <w:color w:val="000000"/>
         </w:rPr>
-        <w:t xml:space="preserve">Jiang, </w:t>
-      </w:r>
-      <w:proofErr w:type="spellStart"/>
-      <w:r>
-        <w:rPr>
-          <w:rFonts w:eastAsia="Times New Roman" w:cs="Arial"/>
-          <w:color w:val="000000"/>
-        </w:rPr>
-        <w:t>Bian</w:t>
-      </w:r>
-      <w:proofErr w:type="spellEnd"/>
+        <w:t>Jiang, Bian</w:t>
+      </w:r>
     </w:p>
     <w:p>
       <w:pPr>
@@ -136,337 +97,313 @@
           <w:rFonts w:eastAsia="Times New Roman" w:cs="Times New Roman"/>
         </w:rPr>
       </w:pPr>
-      <w:proofErr w:type="spellStart"/>
       <w:r>
         <w:rPr>
           <w:rFonts w:eastAsia="Times New Roman" w:cs="Arial"/>
           <w:color w:val="000000"/>
         </w:rPr>
-        <w:t>Guo</w:t>
-      </w:r>
-      <w:proofErr w:type="spellEnd"/>
-      <w:r>
+        <w:t>Guo, Luyi</w:t>
+      </w:r>
+    </w:p>
+    <w:p>
+      <w:pPr>
+        <w:pStyle w:val="ListParagraph"/>
+      </w:pPr>
+    </w:p>
+    <w:p>
+      <w:r>
+        <w:t>Problem Chosen (Major or Activity):</w:t>
+      </w:r>
+      <w:r>
+        <w:t xml:space="preserve"> Major</w:t>
+      </w:r>
+    </w:p>
+    <w:p/>
+    <w:p>
+      <w:r>
+        <w:t>Name of Product:</w:t>
+      </w:r>
+      <w:r>
+        <w:t xml:space="preserve"> MCFS (Major Choose for Students)</w:t>
+      </w:r>
+      <w:r>
+        <w:t xml:space="preserve"> </w:t>
+      </w:r>
+    </w:p>
+    <w:p>
+      <w:r>
+        <w:t xml:space="preserve">The website provides resources and information about all majors for students.  </w:t>
+      </w:r>
+    </w:p>
+    <w:p/>
+    <w:p>
+      <w:r>
+        <w:t>URL of Product:</w:t>
+      </w:r>
+    </w:p>
+    <w:p/>
+    <w:p>
+      <w:r>
+        <w:t>Github URL of Code:</w:t>
+      </w:r>
+      <w:r>
+        <w:t xml:space="preserve"> </w:t>
+      </w:r>
+      <w:r>
+        <w:t>https://github.com/hongnhung1636/info153-MCFS</w:t>
+      </w:r>
+    </w:p>
+    <w:p/>
+    <w:p>
+      <w:r>
+        <w:t>Product Discovery and Development:</w:t>
+      </w:r>
+    </w:p>
+    <w:p>
+      <w:pPr>
+        <w:rPr>
+          <w:rFonts w:ascii="Cambria" w:hAnsi="Cambria"/>
+        </w:rPr>
+      </w:pPr>
+      <w:r>
+        <w:t xml:space="preserve">Create a list of all steps your team </w:t>
+      </w:r>
+      <w:r>
+        <w:rPr>
+          <w:rFonts w:ascii="Cambria" w:hAnsi="Cambria"/>
+        </w:rPr>
+        <w:t>went through to complete the final project (e.g. definition of problem, initial user interview, brainstorming of potential solutions, etc.)</w:t>
+      </w:r>
+    </w:p>
+    <w:p>
+      <w:pPr>
+        <w:rPr>
+          <w:rFonts w:ascii="Cambria" w:eastAsia="Times New Roman" w:hAnsi="Cambria" w:cs="Times New Roman"/>
+        </w:rPr>
+      </w:pPr>
+      <w:r>
+        <w:rPr>
+          <w:rFonts w:ascii="Cambria" w:hAnsi="Cambria"/>
+          <w:b/>
+        </w:rPr>
+        <w:t>Define the</w:t>
+      </w:r>
+      <w:r>
+        <w:rPr>
+          <w:rFonts w:ascii="Cambria" w:hAnsi="Cambria"/>
+          <w:b/>
+        </w:rPr>
+        <w:t xml:space="preserve"> problem</w:t>
+      </w:r>
+      <w:r>
+        <w:rPr>
+          <w:rFonts w:ascii="Cambria" w:hAnsi="Cambria"/>
+        </w:rPr>
+        <w:t>: We decided to go with the finding a right major prompt since we’ve all had this similar problem and felt we could develop an app best for a problem that we already experienced.</w:t>
+      </w:r>
+    </w:p>
+    <w:p>
+      <w:pPr>
+        <w:rPr>
+          <w:rFonts w:ascii="Cambria" w:hAnsi="Cambria"/>
+        </w:rPr>
+      </w:pPr>
+    </w:p>
+    <w:p>
+      <w:pPr>
+        <w:rPr>
+          <w:rFonts w:ascii="Cambria" w:hAnsi="Cambria"/>
+        </w:rPr>
+      </w:pPr>
+      <w:r>
+        <w:rPr>
+          <w:rFonts w:ascii="Cambria" w:hAnsi="Cambria"/>
+          <w:b/>
+        </w:rPr>
+        <w:t>Brainstorming</w:t>
+      </w:r>
+      <w:r>
+        <w:rPr>
+          <w:rFonts w:ascii="Cambria" w:hAnsi="Cambria"/>
+        </w:rPr>
+        <w:t xml:space="preserve">: </w:t>
+      </w:r>
+      <w:r>
+        <w:rPr>
+          <w:rFonts w:ascii="Cambria" w:hAnsi="Cambria"/>
+        </w:rPr>
+        <w:t>We sat together to come up with initial ideas we could implement to solve the problem.</w:t>
+      </w:r>
+    </w:p>
+    <w:p>
+      <w:pPr>
+        <w:rPr>
+          <w:rFonts w:ascii="Cambria" w:hAnsi="Cambria"/>
+        </w:rPr>
+      </w:pPr>
+    </w:p>
+    <w:p>
+      <w:pPr>
+        <w:rPr>
+          <w:rFonts w:ascii="Cambria" w:hAnsi="Cambria"/>
+        </w:rPr>
+      </w:pPr>
+      <w:r>
+        <w:rPr>
+          <w:b/>
+        </w:rPr>
+        <w:t>Interview</w:t>
+      </w:r>
+      <w:r>
+        <w:rPr>
+          <w:b/>
+        </w:rPr>
+        <w:t xml:space="preserve"> and re-brainstorm</w:t>
+      </w:r>
+      <w:r>
+        <w:t xml:space="preserve">: </w:t>
+      </w:r>
+      <w:r>
+        <w:rPr>
+          <w:rFonts w:ascii="Cambria" w:hAnsi="Cambria"/>
+        </w:rPr>
+        <w:t>We interviewed our friends and got feedback for what they were looking for in a major finder. After that, we re-analyzed some of our initial ideas and changed/deleted some of our original brainstorms.</w:t>
+      </w:r>
+    </w:p>
+    <w:p/>
+    <w:p>
+      <w:r>
+        <w:rPr>
+          <w:b/>
+        </w:rPr>
+        <w:t>First prototype and feedback</w:t>
+      </w:r>
+      <w:r>
+        <w:t xml:space="preserve">: </w:t>
+      </w:r>
+      <w:r>
+        <w:t>After we finished the prototype, we asked our interviewees to review the prototype and used that feedback to improve our prototype.</w:t>
+      </w:r>
+    </w:p>
+    <w:p>
+      <w:r>
+        <w:rPr>
+          <w:b/>
+        </w:rPr>
+        <w:t>Second Prototype</w:t>
+      </w:r>
+      <w:r>
+        <w:t xml:space="preserve">: </w:t>
+      </w:r>
+      <w:r>
+        <w:t>We updated our prototype based on our first response</w:t>
+      </w:r>
+      <w:r>
+        <w:t>.</w:t>
+      </w:r>
+    </w:p>
+    <w:p>
+      <w:r>
+        <w:rPr>
+          <w:b/>
+        </w:rPr>
+        <w:t>Process</w:t>
+      </w:r>
+      <w:r>
+        <w:rPr>
+          <w:b/>
+        </w:rPr>
+        <w:t>ing</w:t>
+      </w:r>
+      <w:r>
+        <w:t xml:space="preserve">: </w:t>
+      </w:r>
+      <w:r>
+        <w:t>After our brainstorm, we split up different parts of the website and assigned them to different people. These splits are indicated below.</w:t>
+      </w:r>
+      <w:r>
+        <w:t xml:space="preserve">  </w:t>
+      </w:r>
+    </w:p>
+    <w:p/>
+    <w:p>
+      <w:r>
+        <w:t xml:space="preserve">Additionally, list </w:t>
+      </w:r>
+      <w:r>
+        <w:t>the responsibilities each of the team members</w:t>
+      </w:r>
+      <w:r>
+        <w:t xml:space="preserve"> had</w:t>
+      </w:r>
+      <w:r>
+        <w:t xml:space="preserve"> for each step.</w:t>
+      </w:r>
+      <w:r>
+        <w:t xml:space="preserve"> Please indicate whether </w:t>
+      </w:r>
+      <w:r>
+        <w:t>a specific member or the team as a whole has completed that step</w:t>
+      </w:r>
+      <w:r>
+        <w:t>:</w:t>
+      </w:r>
+    </w:p>
+    <w:p/>
+    <w:p>
+      <w:r>
+        <w:t>All members worked</w:t>
+      </w:r>
+      <w:r>
+        <w:t xml:space="preserve"> together</w:t>
+      </w:r>
+      <w:r>
+        <w:t xml:space="preserve"> on</w:t>
+      </w:r>
+      <w:r>
+        <w:t xml:space="preserve"> brainstorming</w:t>
+      </w:r>
+      <w:r>
+        <w:t xml:space="preserve"> </w:t>
+      </w:r>
+      <w:r>
+        <w:t xml:space="preserve">and </w:t>
+      </w:r>
+      <w:r>
+        <w:t>the general design of the website</w:t>
+      </w:r>
+      <w:r>
+        <w:t>.</w:t>
+      </w:r>
+      <w:r>
+        <w:t xml:space="preserve"> </w:t>
+      </w:r>
+    </w:p>
+    <w:p>
+      <w:r>
+        <w:rPr>
+          <w:b/>
+        </w:rPr>
+        <w:t>Hong</w:t>
+      </w:r>
+      <w:r>
+        <w:t xml:space="preserve">: Prototypes, Logo Design, Write up report, </w:t>
+      </w:r>
+      <w:r>
+        <w:t xml:space="preserve">User Feedback Report, </w:t>
+      </w:r>
+      <w:r>
+        <w:t>Coding for Calendar and Contact page.</w:t>
+      </w:r>
+    </w:p>
+    <w:p/>
+    <w:p>
+      <w:pPr>
         <w:rPr>
           <w:rFonts w:eastAsia="Times New Roman" w:cs="Arial"/>
           <w:color w:val="000000"/>
         </w:rPr>
-        <w:t xml:space="preserve">, </w:t>
-      </w:r>
-      <w:proofErr w:type="spellStart"/>
-      <w:r>
-        <w:rPr>
-          <w:rFonts w:eastAsia="Times New Roman" w:cs="Arial"/>
-          <w:color w:val="000000"/>
-        </w:rPr>
-        <w:t>Luyi</w:t>
-      </w:r>
-      <w:proofErr w:type="spellEnd"/>
-    </w:p>
-    <w:p>
-      <w:pPr>
-        <w:pStyle w:val="ListParagraph"/>
-      </w:pPr>
-    </w:p>
-    <w:p>
-      <w:r>
-        <w:t>Problem Chosen (Major or Activity):</w:t>
-      </w:r>
-      <w:r>
-        <w:t xml:space="preserve"> Major</w:t>
-      </w:r>
-    </w:p>
-    <w:p/>
-    <w:p>
-      <w:r>
-        <w:t>Name of Product:</w:t>
-      </w:r>
-      <w:r>
-        <w:t xml:space="preserve"> MCFS (Major Choose for Students)</w:t>
-      </w:r>
-      <w:r>
-        <w:t xml:space="preserve"> </w:t>
-      </w:r>
-    </w:p>
-    <w:p>
-      <w:r>
-        <w:t xml:space="preserve">The website provides resources and information about all majors for students.  </w:t>
-      </w:r>
-    </w:p>
-    <w:p/>
-    <w:p>
-      <w:r>
-        <w:t>URL of Product:</w:t>
-      </w:r>
-    </w:p>
-    <w:p/>
-    <w:p>
-      <w:proofErr w:type="spellStart"/>
-      <w:r>
-        <w:t>Github</w:t>
-      </w:r>
-      <w:proofErr w:type="spellEnd"/>
-      <w:r>
-        <w:t xml:space="preserve"> URL of Code:</w:t>
-      </w:r>
-      <w:r>
-        <w:t xml:space="preserve"> </w:t>
-      </w:r>
-      <w:r>
-        <w:t>https://github.com/hongnhung1636/info153-MCFS</w:t>
-      </w:r>
-    </w:p>
-    <w:p/>
-    <w:p>
-      <w:r>
-        <w:t>Product Discovery and Development:</w:t>
-      </w:r>
-    </w:p>
-    <w:p>
-      <w:pPr>
-        <w:rPr>
-          <w:rFonts w:ascii="Cambria" w:hAnsi="Cambria"/>
-        </w:rPr>
-      </w:pPr>
-      <w:r>
-        <w:t xml:space="preserve">Create a list of all steps your team </w:t>
-      </w:r>
-      <w:r>
-        <w:rPr>
-          <w:rFonts w:ascii="Cambria" w:hAnsi="Cambria"/>
-        </w:rPr>
-        <w:t>went through to complete the final project (e.g. definition of problem, initial user interview, brainstorming of potential solutions, etc.)</w:t>
-      </w:r>
-    </w:p>
-    <w:p>
-      <w:pPr>
-        <w:rPr>
-          <w:rFonts w:ascii="Cambria" w:eastAsia="Times New Roman" w:hAnsi="Cambria" w:cs="Times New Roman"/>
-        </w:rPr>
-      </w:pPr>
-      <w:r>
-        <w:rPr>
-          <w:rFonts w:ascii="Cambria" w:hAnsi="Cambria"/>
-          <w:b/>
-        </w:rPr>
-        <w:t>Define the</w:t>
-      </w:r>
-      <w:r>
-        <w:rPr>
-          <w:rFonts w:ascii="Cambria" w:hAnsi="Cambria"/>
-          <w:b/>
-        </w:rPr>
-        <w:t xml:space="preserve"> problem</w:t>
-      </w:r>
-      <w:r>
-        <w:rPr>
-          <w:rFonts w:ascii="Cambria" w:hAnsi="Cambria"/>
-        </w:rPr>
-        <w:t>: We decided to go with the finding a right major prompt since we’ve all had this similar problem and felt we could develop an app best for a problem that we already experienced.</w:t>
-      </w:r>
-    </w:p>
-    <w:p>
-      <w:pPr>
-        <w:rPr>
-          <w:rFonts w:ascii="Cambria" w:hAnsi="Cambria"/>
-        </w:rPr>
-      </w:pPr>
-    </w:p>
-    <w:p>
-      <w:pPr>
-        <w:rPr>
-          <w:rFonts w:ascii="Cambria" w:hAnsi="Cambria"/>
-        </w:rPr>
-      </w:pPr>
-      <w:r>
-        <w:rPr>
-          <w:rFonts w:ascii="Cambria" w:hAnsi="Cambria"/>
-          <w:b/>
-        </w:rPr>
-        <w:t>Brainstorming</w:t>
-      </w:r>
-      <w:r>
-        <w:rPr>
-          <w:rFonts w:ascii="Cambria" w:hAnsi="Cambria"/>
-        </w:rPr>
-        <w:t xml:space="preserve">: </w:t>
-      </w:r>
-      <w:r>
-        <w:rPr>
-          <w:rFonts w:ascii="Cambria" w:hAnsi="Cambria"/>
-        </w:rPr>
-        <w:t>We sat together to come up with initial ideas we could implement to solve the problem.</w:t>
-      </w:r>
-    </w:p>
-    <w:p>
-      <w:pPr>
-        <w:rPr>
-          <w:rFonts w:ascii="Cambria" w:hAnsi="Cambria"/>
-        </w:rPr>
-      </w:pPr>
-    </w:p>
-    <w:p>
-      <w:pPr>
-        <w:rPr>
-          <w:rFonts w:ascii="Cambria" w:hAnsi="Cambria"/>
-        </w:rPr>
-      </w:pPr>
-      <w:r>
-        <w:rPr>
-          <w:b/>
-        </w:rPr>
-        <w:t>Interview</w:t>
-      </w:r>
-      <w:r>
-        <w:rPr>
-          <w:b/>
-        </w:rPr>
-        <w:t xml:space="preserve"> and re-brainstorm</w:t>
-      </w:r>
-      <w:r>
-        <w:t xml:space="preserve">: </w:t>
-      </w:r>
-      <w:r>
-        <w:rPr>
-          <w:rFonts w:ascii="Cambria" w:hAnsi="Cambria"/>
-        </w:rPr>
-        <w:t>We interviewed our friends and got feedback for what they were looking for in a major finder. After that, we re-analyzed some of our initial ideas and changed/deleted some of our original brainstorms.</w:t>
-      </w:r>
-    </w:p>
-    <w:p/>
-    <w:p>
-      <w:r>
-        <w:rPr>
-          <w:b/>
-        </w:rPr>
-        <w:t>First prototype and feedback</w:t>
-      </w:r>
-      <w:r>
-        <w:t xml:space="preserve">: </w:t>
-      </w:r>
-      <w:r>
-        <w:t>After we finished the prototype, we asked our interviewees to review the prototype and used that feedback to improve our prototype.</w:t>
-      </w:r>
-    </w:p>
-    <w:p>
-      <w:r>
-        <w:rPr>
-          <w:b/>
-        </w:rPr>
-        <w:t>Second Prototype</w:t>
-      </w:r>
-      <w:r>
-        <w:t xml:space="preserve">: </w:t>
-      </w:r>
-      <w:r>
-        <w:t>We updated our prototype based on our first response</w:t>
-      </w:r>
-      <w:r>
-        <w:t>.</w:t>
-      </w:r>
-    </w:p>
-    <w:p>
-      <w:r>
-        <w:rPr>
-          <w:b/>
-        </w:rPr>
-        <w:t>Process</w:t>
-      </w:r>
-      <w:r>
-        <w:rPr>
-          <w:b/>
-        </w:rPr>
-        <w:t>ing</w:t>
-      </w:r>
-      <w:r>
-        <w:t xml:space="preserve">: </w:t>
-      </w:r>
-      <w:r>
-        <w:t>After our brainstorm, we split up different parts of the website and assigned them to different people. These splits are indicated below.</w:t>
-      </w:r>
-      <w:r>
-        <w:t xml:space="preserve">  </w:t>
-      </w:r>
-    </w:p>
-    <w:p/>
-    <w:p>
-      <w:r>
-        <w:t xml:space="preserve">Additionally, list </w:t>
-      </w:r>
-      <w:r>
-        <w:t>the responsibilities each of the team members</w:t>
-      </w:r>
-      <w:r>
-        <w:t xml:space="preserve"> had</w:t>
-      </w:r>
-      <w:r>
-        <w:t xml:space="preserve"> for each step.</w:t>
-      </w:r>
-      <w:r>
-        <w:t xml:space="preserve"> Please indicate whether </w:t>
-      </w:r>
-      <w:r>
-        <w:t>a specific member or the team as a whole has completed that step</w:t>
-      </w:r>
-      <w:r>
-        <w:t>:</w:t>
-      </w:r>
-    </w:p>
-    <w:p/>
-    <w:p>
-      <w:r>
-        <w:t>All members worked</w:t>
-      </w:r>
-      <w:r>
-        <w:t xml:space="preserve"> together</w:t>
-      </w:r>
-      <w:r>
-        <w:t xml:space="preserve"> on</w:t>
-      </w:r>
-      <w:r>
-        <w:t xml:space="preserve"> brainstorming</w:t>
-      </w:r>
-      <w:r>
-        <w:t xml:space="preserve"> </w:t>
-      </w:r>
-      <w:r>
-        <w:t xml:space="preserve">and </w:t>
-      </w:r>
-      <w:r>
-        <w:t>the general design of the website</w:t>
-      </w:r>
-      <w:r>
-        <w:t>.</w:t>
-      </w:r>
-      <w:r>
-        <w:t xml:space="preserve"> </w:t>
-      </w:r>
-    </w:p>
-    <w:p>
-      <w:r>
-        <w:rPr>
-          <w:b/>
-        </w:rPr>
-        <w:t>Hong</w:t>
-      </w:r>
-      <w:r>
-        <w:t xml:space="preserve">: Prototypes, Logo Design, Write up report, </w:t>
-      </w:r>
-      <w:r>
-        <w:t xml:space="preserve">User Feedback Report, </w:t>
-      </w:r>
-      <w:r>
-        <w:t>Coding for Calendar and Contact page.</w:t>
-      </w:r>
-    </w:p>
-    <w:p/>
-    <w:p>
-      <w:pPr>
-        <w:rPr>
-          <w:rFonts w:eastAsia="Times New Roman" w:cs="Arial"/>
-          <w:color w:val="000000"/>
-        </w:rPr>
-      </w:pPr>
-      <w:proofErr w:type="spellStart"/>
+      </w:pPr>
       <w:r>
         <w:rPr>
           <w:rFonts w:eastAsia="Times New Roman" w:cs="Arial"/>
@@ -475,7 +412,6 @@
         </w:rPr>
         <w:t>Luyi</w:t>
       </w:r>
-      <w:proofErr w:type="spellEnd"/>
       <w:r>
         <w:rPr>
           <w:rFonts w:eastAsia="Times New Roman" w:cs="Arial"/>
@@ -520,7 +456,6 @@
           <w:color w:val="000000"/>
         </w:rPr>
       </w:pPr>
-      <w:proofErr w:type="spellStart"/>
       <w:r>
         <w:rPr>
           <w:rFonts w:eastAsia="Times New Roman" w:cs="Arial"/>
@@ -529,7 +464,6 @@
         </w:rPr>
         <w:t>Bian</w:t>
       </w:r>
-      <w:proofErr w:type="spellEnd"/>
       <w:r>
         <w:rPr>
           <w:rFonts w:eastAsia="Times New Roman" w:cs="Arial"/>
@@ -581,17 +515,31 @@
           <w:rFonts w:eastAsia="Times New Roman" w:cs="Arial"/>
           <w:color w:val="000000"/>
         </w:rPr>
-        <w:t>Main coding for quiz page, Refining/second half of write up report</w:t>
+        <w:t xml:space="preserve">Main coding for quiz page, </w:t>
       </w:r>
       <w:r>
         <w:rPr>
           <w:rFonts w:eastAsia="Times New Roman" w:cs="Arial"/>
           <w:color w:val="000000"/>
         </w:rPr>
-        <w:t>.</w:t>
+        <w:t xml:space="preserve">Uploading to Heroku, </w:t>
       </w:r>
       <w:bookmarkStart w:id="0" w:name="_GoBack"/>
       <w:bookmarkEnd w:id="0"/>
+      <w:r>
+        <w:rPr>
+          <w:rFonts w:eastAsia="Times New Roman" w:cs="Arial"/>
+          <w:color w:val="000000"/>
+        </w:rPr>
+        <w:t>Refining/second half of write up report</w:t>
+      </w:r>
+      <w:r>
+        <w:rPr>
+          <w:rFonts w:eastAsia="Times New Roman" w:cs="Arial"/>
+          <w:color w:val="000000"/>
+        </w:rPr>
+        <w:t>.</w:t>
+      </w:r>
     </w:p>
     <w:p>
       <w:pPr>
@@ -887,15 +835,7 @@
         <w:t xml:space="preserve">We finished the first prototype and most of the interviewees said they were happy with the concept but felt the major filter could be more refined. </w:t>
       </w:r>
       <w:r>
-        <w:t xml:space="preserve">They wanted the option to display joint majors, </w:t>
-      </w:r>
-      <w:proofErr w:type="gramStart"/>
-      <w:r>
-        <w:t>which</w:t>
-      </w:r>
-      <w:proofErr w:type="gramEnd"/>
-      <w:r>
-        <w:t xml:space="preserve"> we included as choosing Math, or Engineering will bring out Mechanical Engineering for both, for example.</w:t>
+        <w:t>They wanted the option to display joint majors, which we included as choosing Math, or Engineering will bring out Mechanical Engineering for both, for example.</w:t>
       </w:r>
     </w:p>
     <w:p/>
@@ -929,15 +869,7 @@
         <w:t xml:space="preserve">Outline in-depth what solution you came us with. Please provide a) an overview what your solution does using the storyboard, b) how </w:t>
       </w:r>
       <w:r>
-        <w:t>a user would use your solution</w:t>
-      </w:r>
-      <w:proofErr w:type="gramStart"/>
-      <w:r>
-        <w:t>,  c</w:t>
-      </w:r>
-      <w:proofErr w:type="gramEnd"/>
-      <w:r>
-        <w:t>) what design tradeoffs you made, and d) what user input you received</w:t>
+        <w:t>a user would use your solution,  c) what design tradeoffs you made, and d) what user input you received</w:t>
       </w:r>
     </w:p>
     <w:p/>
@@ -955,7 +887,6 @@
     <w:p/>
     <w:p/>
     <w:p>
-      <w:proofErr w:type="gramStart"/>
       <w:r>
         <w:t>An undergraduate who does not know which major to choose is pondering to his friend who is an experienced 3</w:t>
       </w:r>
@@ -975,22 +906,10 @@
         <w:t>th</w:t>
       </w:r>
       <w:r>
-        <w:t xml:space="preserve"> year student.</w:t>
-      </w:r>
-      <w:proofErr w:type="gramEnd"/>
-      <w:r>
-        <w:t xml:space="preserve"> The older student recommends a site that lets you see a lot of convenient information about upcoming events and different majors. A user would use our solution to research the different majors, in a more convenient way than having to search individually for each major’s description, graduate info, upcoming events, etc. We had to simplify our original homepage </w:t>
-      </w:r>
-      <w:r>
-        <w:t xml:space="preserve">since it was fairly cluttered with too much information. We also had to get rid of our original quiz and input a major filter, since a quiz would have needed too much outside information and analysis of data. Our users for the most part liked how they could sort the different majors, although they wished to have more majors (this is just beta test) and more exact categories. They liked the calendar of events that showed upcoming </w:t>
-      </w:r>
-      <w:proofErr w:type="spellStart"/>
-      <w:r>
-        <w:t>infosessions</w:t>
-      </w:r>
-      <w:proofErr w:type="spellEnd"/>
-      <w:r>
-        <w:t xml:space="preserve"> as well.</w:t>
+        <w:t xml:space="preserve"> year student. The older student recommends a site that lets you see a lot of convenient information about upcoming events and different majors. A user would use our solution to research the different majors, in a more convenient way than having to search individually for each major’s description, graduate info, upcoming events, etc. We had to simplify our original homepage </w:t>
+      </w:r>
+      <w:r>
+        <w:t>since it was fairly cluttered with too much information. We also had to get rid of our original quiz and input a major filter, since a quiz would have needed too much outside information and analysis of data. Our users for the most part liked how they could sort the different majors, although they wished to have more majors (this is just beta test) and more exact categories. They liked the calendar of events that showed upcoming infosessions as well.</w:t>
       </w:r>
       <w:r>
         <w:br w:type="column"/>
@@ -1016,23 +935,7 @@
     <w:p/>
     <w:p>
       <w:r>
-        <w:t xml:space="preserve">To get our high-fidelity model, we took a website template and programmed the basic content such as our home page, contacts, majors, and calendar. We have one unified style.css so our page looks uniform, with additional specialized </w:t>
-      </w:r>
-      <w:proofErr w:type="spellStart"/>
-      <w:r>
-        <w:t>css</w:t>
-      </w:r>
-      <w:proofErr w:type="spellEnd"/>
-      <w:r>
-        <w:t xml:space="preserve"> pages that are specialized for each web page. The home page has a log in, which we hard coded, and the </w:t>
-      </w:r>
-      <w:proofErr w:type="gramStart"/>
-      <w:r>
-        <w:t>contact send</w:t>
-      </w:r>
-      <w:proofErr w:type="gramEnd"/>
-      <w:r>
-        <w:t xml:space="preserve"> button does not send to an actual email. The contact page also has links to our individual resumes. The calendar displays the usual row and column calendar along with a text list of upcoming events. The major finder shows and hides different majors and groups of majors </w:t>
+        <w:t xml:space="preserve">To get our high-fidelity model, we took a website template and programmed the basic content such as our home page, contacts, majors, and calendar. We have one unified style.css so our page looks uniform, with additional specialized css pages that are specialized for each web page. The home page has a log in, which we hard coded, and the contact send button does not send to an actual email. The contact page also has links to our individual resumes. The calendar displays the usual row and column calendar along with a text list of upcoming events. The major finder shows and hides different majors and groups of majors </w:t>
       </w:r>
       <w:r>
         <w:t xml:space="preserve">based on subjects. After clicking on one of those majors, it will display information about that major and if you wish to view more majors, you can press the buttons on the top again. </w:t>

</xml_diff>